<commit_message>
all parts done, testing
</commit_message>
<xml_diff>
--- a/course_system_WAPP/README.docx
+++ b/course_system_WAPP/README.docx
@@ -4,7 +4,10 @@
   <w:body>
     <w:p>
       <w:pPr>
-        <w:rPr>
+        <w:jc w:val="center"/>
+        <w:rPr>
+          <w:b/>
+          <w:bCs/>
           <w:sz w:val="40"/>
           <w:szCs w:val="40"/>
           <w:lang w:val="en-GB"/>
@@ -12,6 +15,8 @@
       </w:pPr>
       <w:r>
         <w:rPr>
+          <w:b/>
+          <w:bCs/>
           <w:sz w:val="40"/>
           <w:szCs w:val="40"/>
           <w:lang w:val="en-GB"/>
@@ -20,6 +25,8 @@
       </w:r>
       <w:r>
         <w:rPr>
+          <w:b/>
+          <w:bCs/>
           <w:sz w:val="40"/>
           <w:szCs w:val="40"/>
           <w:lang w:val="en-US"/>
@@ -28,6 +35,8 @@
       </w:r>
       <w:r>
         <w:rPr>
+          <w:b/>
+          <w:bCs/>
           <w:sz w:val="40"/>
           <w:szCs w:val="40"/>
           <w:lang w:val="en-GB"/>
@@ -36,6 +45,8 @@
       </w:r>
       <w:r>
         <w:rPr>
+          <w:b/>
+          <w:bCs/>
           <w:sz w:val="40"/>
           <w:szCs w:val="40"/>
           <w:lang w:val="en-US"/>
@@ -44,6 +55,8 @@
       </w:r>
       <w:r>
         <w:rPr>
+          <w:b/>
+          <w:bCs/>
           <w:sz w:val="40"/>
           <w:szCs w:val="40"/>
           <w:lang w:val="en-GB"/>
@@ -52,6 +65,8 @@
       </w:r>
       <w:r>
         <w:rPr>
+          <w:b/>
+          <w:bCs/>
           <w:sz w:val="40"/>
           <w:szCs w:val="40"/>
           <w:lang w:val="en-US"/>
@@ -60,6 +75,8 @@
       </w:r>
       <w:r>
         <w:rPr>
+          <w:b/>
+          <w:bCs/>
           <w:sz w:val="40"/>
           <w:szCs w:val="40"/>
           <w:lang w:val="en-GB"/>
@@ -79,6 +96,8 @@
     <w:p>
       <w:pPr>
         <w:rPr>
+          <w:b/>
+          <w:bCs/>
           <w:sz w:val="40"/>
           <w:szCs w:val="40"/>
           <w:lang w:val="en-GB"/>
@@ -86,6 +105,8 @@
       </w:pPr>
       <w:r>
         <w:rPr>
+          <w:b/>
+          <w:bCs/>
           <w:sz w:val="40"/>
           <w:szCs w:val="40"/>
           <w:lang w:val="en-GB"/>
@@ -116,15 +137,96 @@
           <w:szCs w:val="32"/>
           <w:lang w:val="en-GB"/>
         </w:rPr>
-        <w:t>This web app is made for teachers to track students’ study progress.</w:t>
-      </w:r>
-    </w:p>
-    <w:p>
-      <w:pPr>
-        <w:rPr>
-          <w:sz w:val="32"/>
-          <w:szCs w:val="32"/>
-          <w:lang w:val="en-GB"/>
+        <w:t xml:space="preserve">This web app is made for teachers </w:t>
+      </w:r>
+      <w:r>
+        <w:rPr>
+          <w:sz w:val="32"/>
+          <w:szCs w:val="32"/>
+          <w:lang w:val="en-GB"/>
+        </w:rPr>
+        <w:t>and</w:t>
+      </w:r>
+      <w:r>
+        <w:rPr>
+          <w:rFonts w:hint="eastAsia"/>
+          <w:sz w:val="32"/>
+          <w:szCs w:val="32"/>
+          <w:lang w:val="en-GB"/>
+        </w:rPr>
+        <w:t xml:space="preserve"> </w:t>
+      </w:r>
+      <w:r>
+        <w:rPr>
+          <w:sz w:val="32"/>
+          <w:szCs w:val="32"/>
+          <w:lang w:val="en-GB"/>
+        </w:rPr>
+        <w:t xml:space="preserve">students </w:t>
+      </w:r>
+      <w:r>
+        <w:rPr>
+          <w:sz w:val="32"/>
+          <w:szCs w:val="32"/>
+          <w:lang w:val="en-GB"/>
+        </w:rPr>
+        <w:t>to track students</w:t>
+      </w:r>
+      <w:r>
+        <w:rPr>
+          <w:sz w:val="32"/>
+          <w:szCs w:val="32"/>
+          <w:lang w:val="en-US"/>
+        </w:rPr>
+        <w:t>’</w:t>
+      </w:r>
+      <w:r>
+        <w:rPr>
+          <w:sz w:val="32"/>
+          <w:szCs w:val="32"/>
+          <w:lang w:val="en-US"/>
+        </w:rPr>
+        <w:t xml:space="preserve"> </w:t>
+      </w:r>
+      <w:r>
+        <w:rPr>
+          <w:sz w:val="32"/>
+          <w:szCs w:val="32"/>
+          <w:lang w:val="en-GB"/>
+        </w:rPr>
+        <w:t>learning</w:t>
+      </w:r>
+      <w:r>
+        <w:rPr>
+          <w:sz w:val="32"/>
+          <w:szCs w:val="32"/>
+          <w:lang w:val="en-GB"/>
+        </w:rPr>
+        <w:t xml:space="preserve"> progress</w:t>
+      </w:r>
+      <w:r>
+        <w:rPr>
+          <w:sz w:val="32"/>
+          <w:szCs w:val="32"/>
+          <w:lang w:val="en-GB"/>
+        </w:rPr>
+        <w:t xml:space="preserve"> in courses</w:t>
+      </w:r>
+      <w:r>
+        <w:rPr>
+          <w:sz w:val="32"/>
+          <w:szCs w:val="32"/>
+          <w:lang w:val="en-GB"/>
+        </w:rPr>
+        <w:t>.</w:t>
+      </w:r>
+    </w:p>
+    <w:p>
+      <w:pPr>
+        <w:rPr>
+          <w:sz w:val="32"/>
+          <w:szCs w:val="32"/>
+          <w:lang w:val="en-US"/>
         </w:rPr>
       </w:pPr>
     </w:p>
@@ -146,7 +248,17 @@
           <w:szCs w:val="32"/>
           <w:lang w:val="en-GB"/>
         </w:rPr>
-        <w:t>Its main features are:</w:t>
+        <w:t xml:space="preserve">The WAPP’s requirements </w:t>
+      </w:r>
+      <w:r>
+        <w:rPr>
+          <w:b/>
+          <w:bCs/>
+          <w:sz w:val="32"/>
+          <w:szCs w:val="32"/>
+          <w:lang w:val="en-GB"/>
+        </w:rPr>
+        <w:t>are:</w:t>
       </w:r>
     </w:p>
     <w:p>
@@ -168,7 +280,31 @@
           <w:szCs w:val="32"/>
           <w:lang w:val="en-GB"/>
         </w:rPr>
-        <w:t>Teachers and students sign in with different user types on the home page.</w:t>
+        <w:t xml:space="preserve">Teachers and students sign in </w:t>
+      </w:r>
+      <w:r>
+        <w:rPr>
+          <w:sz w:val="32"/>
+          <w:szCs w:val="32"/>
+          <w:lang w:val="en-GB"/>
+        </w:rPr>
+        <w:t>as</w:t>
+      </w:r>
+      <w:r>
+        <w:rPr>
+          <w:sz w:val="32"/>
+          <w:szCs w:val="32"/>
+          <w:lang w:val="en-GB"/>
+        </w:rPr>
+        <w:t xml:space="preserve"> different user types on the home page.</w:t>
+      </w:r>
+      <w:r>
+        <w:rPr>
+          <w:sz w:val="32"/>
+          <w:szCs w:val="32"/>
+          <w:lang w:val="en-GB"/>
+        </w:rPr>
+        <w:t xml:space="preserve"> </w:t>
       </w:r>
     </w:p>
     <w:p>
@@ -268,10 +404,76 @@
           <w:szCs w:val="32"/>
           <w:lang w:val="en-GB"/>
         </w:rPr>
-        <w:t>Create course</w:t>
-      </w:r>
-      <w:r>
-        <w:rPr>
+        <w:t xml:space="preserve">Create </w:t>
+      </w:r>
+      <w:r>
+        <w:rPr>
+          <w:sz w:val="32"/>
+          <w:szCs w:val="32"/>
+          <w:lang w:val="en-GB"/>
+        </w:rPr>
+        <w:t xml:space="preserve">a </w:t>
+      </w:r>
+      <w:r>
+        <w:rPr>
+          <w:sz w:val="32"/>
+          <w:szCs w:val="32"/>
+          <w:lang w:val="en-GB"/>
+        </w:rPr>
+        <w:t>course</w:t>
+      </w:r>
+      <w:r>
+        <w:rPr>
+          <w:rFonts w:hint="eastAsia"/>
+          <w:sz w:val="32"/>
+          <w:szCs w:val="32"/>
+          <w:lang w:val="en-GB"/>
+        </w:rPr>
+        <w:t>,</w:t>
+      </w:r>
+      <w:r>
+        <w:rPr>
+          <w:sz w:val="32"/>
+          <w:szCs w:val="32"/>
+          <w:lang w:val="en-GB"/>
+        </w:rPr>
+        <w:t xml:space="preserve"> and a</w:t>
+      </w:r>
+      <w:r>
+        <w:rPr>
+          <w:sz w:val="32"/>
+          <w:szCs w:val="32"/>
+          <w:lang w:val="en-GB"/>
+        </w:rPr>
+        <w:t xml:space="preserve"> teacher can create </w:t>
+      </w:r>
+      <w:r>
+        <w:rPr>
+          <w:sz w:val="32"/>
+          <w:szCs w:val="32"/>
+          <w:lang w:val="en-GB"/>
+        </w:rPr>
+        <w:t>five</w:t>
+      </w:r>
+      <w:r>
+        <w:rPr>
+          <w:sz w:val="32"/>
+          <w:szCs w:val="32"/>
+          <w:lang w:val="en-GB"/>
+        </w:rPr>
+        <w:t xml:space="preserve"> courses</w:t>
+      </w:r>
+      <w:r>
+        <w:rPr>
+          <w:sz w:val="32"/>
+          <w:szCs w:val="32"/>
+          <w:lang w:val="en-GB"/>
+        </w:rPr>
+        <w:t xml:space="preserve"> at the most</w:t>
+      </w:r>
+      <w:r>
+        <w:rPr>
+          <w:rFonts w:hint="eastAsia"/>
           <w:sz w:val="32"/>
           <w:szCs w:val="32"/>
           <w:lang w:val="en-GB"/>
@@ -298,15 +500,23 @@
           <w:szCs w:val="32"/>
           <w:lang w:val="en-GB"/>
         </w:rPr>
-        <w:t>Add students to the course</w:t>
-      </w:r>
-      <w:r>
-        <w:rPr>
-          <w:sz w:val="32"/>
-          <w:szCs w:val="32"/>
-          <w:lang w:val="en-GB"/>
-        </w:rPr>
-        <w:t>.</w:t>
+        <w:t xml:space="preserve">Define the course schedule, </w:t>
+      </w:r>
+      <w:r>
+        <w:rPr>
+          <w:sz w:val="32"/>
+          <w:szCs w:val="32"/>
+          <w:lang w:val="en-GB"/>
+        </w:rPr>
+        <w:t>nine</w:t>
+      </w:r>
+      <w:r>
+        <w:rPr>
+          <w:sz w:val="32"/>
+          <w:szCs w:val="32"/>
+          <w:lang w:val="en-GB"/>
+        </w:rPr>
+        <w:t xml:space="preserve"> lessons for one course at the most.</w:t>
       </w:r>
     </w:p>
     <w:p>
@@ -328,7 +538,7 @@
           <w:szCs w:val="32"/>
           <w:lang w:val="en-GB"/>
         </w:rPr>
-        <w:t>Define course schedule</w:t>
+        <w:t>Add students to the course</w:t>
       </w:r>
       <w:r>
         <w:rPr>
@@ -560,7 +770,23 @@
           <w:szCs w:val="32"/>
           <w:lang w:val="en-GB"/>
         </w:rPr>
-        <w:t>The app will send automatic notifications:</w:t>
+        <w:t>The app will</w:t>
+      </w:r>
+      <w:r>
+        <w:rPr>
+          <w:sz w:val="32"/>
+          <w:szCs w:val="32"/>
+          <w:lang w:val="en-GB"/>
+        </w:rPr>
+        <w:t xml:space="preserve"> show messages</w:t>
+      </w:r>
+      <w:r>
+        <w:rPr>
+          <w:sz w:val="32"/>
+          <w:szCs w:val="32"/>
+          <w:lang w:val="en-GB"/>
+        </w:rPr>
+        <w:t>:</w:t>
       </w:r>
     </w:p>
     <w:p>
@@ -612,7 +838,15 @@
           <w:szCs w:val="32"/>
           <w:lang w:val="en-GB"/>
         </w:rPr>
-        <w:t>of learning progress summary to the teacher.</w:t>
+        <w:t>Of</w:t>
+      </w:r>
+      <w:r>
+        <w:rPr>
+          <w:sz w:val="32"/>
+          <w:szCs w:val="32"/>
+          <w:lang w:val="en-GB"/>
+        </w:rPr>
+        <w:t xml:space="preserve"> learning progress summary to the teacher.</w:t>
       </w:r>
     </w:p>
     <w:p>
@@ -633,7 +867,7 @@
           <w:szCs w:val="32"/>
           <w:lang w:val="en-GB"/>
         </w:rPr>
-        <w:t>The technologies used are:</w:t>
+        <w:t>Technologies:</w:t>
       </w:r>
     </w:p>
     <w:p>
@@ -655,15 +889,15 @@
           <w:szCs w:val="32"/>
           <w:lang w:val="en-GB"/>
         </w:rPr>
-        <w:t xml:space="preserve">HTML &amp; CSS for </w:t>
-      </w:r>
-      <w:r>
-        <w:rPr>
-          <w:sz w:val="32"/>
-          <w:szCs w:val="32"/>
-          <w:lang w:val="en-GB"/>
-        </w:rPr>
-        <w:t>the content and style of the views.</w:t>
+        <w:t xml:space="preserve">HTML &amp; CSS </w:t>
+      </w:r>
+      <w:r>
+        <w:rPr>
+          <w:sz w:val="32"/>
+          <w:szCs w:val="32"/>
+          <w:lang w:val="en-GB"/>
+        </w:rPr>
+        <w:t>for UI.</w:t>
       </w:r>
     </w:p>
     <w:p>
@@ -685,7 +919,7 @@
           <w:szCs w:val="32"/>
           <w:lang w:val="en-GB"/>
         </w:rPr>
-        <w:t>JS for events on the page, such as sign-in, log-in, creating a course, adding students, etc.</w:t>
+        <w:t>JavaScript for programming.</w:t>
       </w:r>
     </w:p>
     <w:p>
@@ -707,7 +941,15 @@
           <w:szCs w:val="32"/>
           <w:lang w:val="en-GB"/>
         </w:rPr>
-        <w:t>JS for setting server and Restful-API.</w:t>
+        <w:t>Restful-API</w:t>
+      </w:r>
+      <w:r>
+        <w:rPr>
+          <w:sz w:val="32"/>
+          <w:szCs w:val="32"/>
+          <w:lang w:val="en-GB"/>
+        </w:rPr>
+        <w:t xml:space="preserve"> for interacting with the database.</w:t>
       </w:r>
     </w:p>
     <w:p>
@@ -729,29 +971,7 @@
           <w:szCs w:val="32"/>
           <w:lang w:val="en-GB"/>
         </w:rPr>
-        <w:t>JSON data.</w:t>
-      </w:r>
-    </w:p>
-    <w:p>
-      <w:pPr>
-        <w:pStyle w:val="ListParagraph"/>
-        <w:numPr>
-          <w:ilvl w:val="0"/>
-          <w:numId w:val="4"/>
-        </w:numPr>
-        <w:rPr>
-          <w:sz w:val="32"/>
-          <w:szCs w:val="32"/>
-          <w:lang w:val="en-GB"/>
-        </w:rPr>
-      </w:pPr>
-      <w:r>
-        <w:rPr>
-          <w:sz w:val="32"/>
-          <w:szCs w:val="32"/>
-          <w:lang w:val="en-GB"/>
-        </w:rPr>
-        <w:t>Object-oriented programming.</w:t>
+        <w:t>PostgreSQL for database.</w:t>
       </w:r>
     </w:p>
     <w:p>
@@ -864,59 +1084,8 @@
           <w:szCs w:val="32"/>
           <w:lang w:val="en-GB"/>
         </w:rPr>
-        <w:t>GitHub for version control.</w:t>
-      </w:r>
-    </w:p>
-    <w:p>
-      <w:pPr>
-        <w:rPr>
-          <w:b/>
-          <w:bCs/>
-          <w:sz w:val="32"/>
-          <w:szCs w:val="32"/>
-          <w:lang w:val="fi-FI"/>
-        </w:rPr>
-      </w:pPr>
-      <w:r>
-        <w:rPr>
-          <w:b/>
-          <w:bCs/>
-          <w:sz w:val="32"/>
-          <w:szCs w:val="32"/>
-          <w:lang w:val="en-GB"/>
-        </w:rPr>
         <w:lastRenderedPageBreak/>
-        <w:t>St</w:t>
-      </w:r>
-      <w:r>
-        <w:rPr>
-          <w:b/>
-          <w:bCs/>
-          <w:sz w:val="32"/>
-          <w:szCs w:val="32"/>
-          <w:lang w:val="en-GB"/>
-        </w:rPr>
-        <w:t>ar</w:t>
-      </w:r>
-      <w:r>
-        <w:rPr>
-          <w:b/>
-          <w:bCs/>
-          <w:sz w:val="32"/>
-          <w:szCs w:val="32"/>
-          <w:lang w:val="en-GB"/>
-        </w:rPr>
-        <w:t>t</w:t>
-      </w:r>
-      <w:r>
-        <w:rPr>
-          <w:b/>
-          <w:bCs/>
-          <w:sz w:val="32"/>
-          <w:szCs w:val="32"/>
-          <w:lang w:val="fi-FI"/>
-        </w:rPr>
-        <w:t>:</w:t>
+        <w:t>Heroku for publishing.</w:t>
       </w:r>
     </w:p>
     <w:p>
@@ -924,45 +1093,52 @@
         <w:pStyle w:val="ListParagraph"/>
         <w:numPr>
           <w:ilvl w:val="0"/>
-          <w:numId w:val="7"/>
+          <w:numId w:val="9"/>
         </w:numPr>
         <w:rPr>
           <w:sz w:val="32"/>
           <w:szCs w:val="32"/>
-          <w:lang w:val="en-US"/>
-        </w:rPr>
-      </w:pPr>
-      <w:r>
-        <w:rPr>
-          <w:sz w:val="32"/>
-          <w:szCs w:val="32"/>
-          <w:lang w:val="en-US"/>
-        </w:rPr>
-        <w:t xml:space="preserve">The web app </w:t>
-      </w:r>
-      <w:r>
-        <w:rPr>
-          <w:sz w:val="32"/>
-          <w:szCs w:val="32"/>
-          <w:lang w:val="en-US"/>
-        </w:rPr>
-        <w:t>is</w:t>
-      </w:r>
-      <w:r>
-        <w:rPr>
-          <w:sz w:val="32"/>
-          <w:szCs w:val="32"/>
-          <w:lang w:val="en-US"/>
-        </w:rPr>
-        <w:t xml:space="preserve"> pu</w:t>
-      </w:r>
-      <w:r>
-        <w:rPr>
-          <w:sz w:val="32"/>
-          <w:szCs w:val="32"/>
-          <w:lang w:val="en-US"/>
-        </w:rPr>
-        <w:t>blished on Heroku. The link:</w:t>
+          <w:lang w:val="en-GB"/>
+        </w:rPr>
+      </w:pPr>
+      <w:r>
+        <w:rPr>
+          <w:sz w:val="32"/>
+          <w:szCs w:val="32"/>
+          <w:lang w:val="en-GB"/>
+        </w:rPr>
+        <w:t>GitHub for version control.</w:t>
+      </w:r>
+    </w:p>
+    <w:p>
+      <w:pPr>
+        <w:rPr>
+          <w:b/>
+          <w:bCs/>
+          <w:sz w:val="32"/>
+          <w:szCs w:val="32"/>
+          <w:lang w:val="en-GB"/>
+        </w:rPr>
+      </w:pPr>
+      <w:r>
+        <w:rPr>
+          <w:b/>
+          <w:bCs/>
+          <w:sz w:val="32"/>
+          <w:szCs w:val="32"/>
+          <w:lang w:val="en-GB"/>
+        </w:rPr>
+        <w:t>UI</w:t>
+      </w:r>
+      <w:r>
+        <w:rPr>
+          <w:b/>
+          <w:bCs/>
+          <w:sz w:val="32"/>
+          <w:szCs w:val="32"/>
+          <w:lang w:val="en-GB"/>
+        </w:rPr>
+        <w:t>:</w:t>
       </w:r>
     </w:p>
     <w:p>
@@ -970,21 +1146,37 @@
         <w:pStyle w:val="ListParagraph"/>
         <w:numPr>
           <w:ilvl w:val="0"/>
-          <w:numId w:val="7"/>
+          <w:numId w:val="12"/>
         </w:numPr>
         <w:rPr>
           <w:sz w:val="32"/>
           <w:szCs w:val="32"/>
-          <w:lang w:val="en-US"/>
-        </w:rPr>
-      </w:pPr>
-      <w:r>
-        <w:rPr>
-          <w:sz w:val="32"/>
-          <w:szCs w:val="32"/>
-          <w:lang w:val="en-US"/>
-        </w:rPr>
-        <w:t>Here is the test account:</w:t>
+          <w:lang w:val="en-GB"/>
+        </w:rPr>
+      </w:pPr>
+      <w:r>
+        <w:rPr>
+          <w:sz w:val="32"/>
+          <w:szCs w:val="32"/>
+          <w:lang w:val="en-GB"/>
+        </w:rPr>
+        <w:t xml:space="preserve">There are </w:t>
+      </w:r>
+      <w:r>
+        <w:rPr>
+          <w:sz w:val="32"/>
+          <w:szCs w:val="32"/>
+          <w:lang w:val="en-GB"/>
+        </w:rPr>
+        <w:t>three</w:t>
+      </w:r>
+      <w:r>
+        <w:rPr>
+          <w:sz w:val="32"/>
+          <w:szCs w:val="32"/>
+          <w:lang w:val="en-GB"/>
+        </w:rPr>
+        <w:t xml:space="preserve"> views: home page, teacher’s home page, and student’s home page.</w:t>
       </w:r>
     </w:p>
     <w:p>
@@ -992,47 +1184,26 @@
         <w:pStyle w:val="ListParagraph"/>
         <w:numPr>
           <w:ilvl w:val="0"/>
-          <w:numId w:val="8"/>
+          <w:numId w:val="12"/>
         </w:numPr>
         <w:rPr>
           <w:sz w:val="32"/>
           <w:szCs w:val="32"/>
-          <w:lang w:val="en-US"/>
-        </w:rPr>
-      </w:pPr>
-      <w:r>
-        <w:rPr>
-          <w:sz w:val="32"/>
-          <w:szCs w:val="32"/>
-          <w:lang w:val="en-US"/>
-        </w:rPr>
-        <w:t>Teacher: email, password</w:t>
+          <w:lang w:val="en-GB"/>
+        </w:rPr>
+      </w:pPr>
+      <w:r>
+        <w:rPr>
+          <w:sz w:val="32"/>
+          <w:szCs w:val="32"/>
+          <w:lang w:val="en-GB"/>
+        </w:rPr>
+        <w:t>Home page for signing and logging in.</w:t>
       </w:r>
     </w:p>
     <w:p>
       <w:pPr>
         <w:pStyle w:val="ListParagraph"/>
-        <w:numPr>
-          <w:ilvl w:val="0"/>
-          <w:numId w:val="8"/>
-        </w:numPr>
-        <w:rPr>
-          <w:sz w:val="32"/>
-          <w:szCs w:val="32"/>
-          <w:lang w:val="en-US"/>
-        </w:rPr>
-      </w:pPr>
-      <w:r>
-        <w:rPr>
-          <w:sz w:val="32"/>
-          <w:szCs w:val="32"/>
-          <w:lang w:val="en-US"/>
-        </w:rPr>
-        <w:t>Student: email, password</w:t>
-      </w:r>
-    </w:p>
-    <w:p>
-      <w:pPr>
         <w:rPr>
           <w:b/>
           <w:bCs/>
@@ -1041,7 +1212,10 @@
           <w:lang w:val="en-GB"/>
         </w:rPr>
       </w:pPr>
-      <w:r>
+    </w:p>
+    <w:p>
+      <w:pPr>
+        <w:pStyle w:val="ListParagraph"/>
         <w:rPr>
           <w:b/>
           <w:bCs/>
@@ -1049,59 +1223,21 @@
           <w:szCs w:val="32"/>
           <w:lang w:val="en-GB"/>
         </w:rPr>
-        <w:t>UI</w:t>
-      </w:r>
+      </w:pPr>
       <w:r>
         <w:rPr>
           <w:b/>
           <w:bCs/>
-          <w:sz w:val="32"/>
-          <w:szCs w:val="32"/>
-          <w:lang w:val="en-GB"/>
-        </w:rPr>
-        <w:t xml:space="preserve"> examples</w:t>
-      </w:r>
-      <w:r>
-        <w:rPr>
-          <w:b/>
-          <w:bCs/>
-          <w:sz w:val="32"/>
-          <w:szCs w:val="32"/>
-          <w:lang w:val="en-GB"/>
-        </w:rPr>
-        <w:t>:</w:t>
-      </w:r>
-    </w:p>
-    <w:p>
-      <w:pPr>
-        <w:rPr>
-          <w:sz w:val="32"/>
-          <w:szCs w:val="32"/>
-          <w:lang w:val="en-GB"/>
-        </w:rPr>
-      </w:pPr>
-    </w:p>
-    <w:p>
-      <w:pPr>
-        <w:rPr>
-          <w:sz w:val="32"/>
-          <w:szCs w:val="32"/>
-          <w:lang w:val="en-GB"/>
-        </w:rPr>
-      </w:pPr>
-      <w:r>
-        <w:rPr>
           <w:noProof/>
           <w:sz w:val="32"/>
           <w:szCs w:val="32"/>
           <w:lang w:val="en-GB"/>
         </w:rPr>
-        <w:lastRenderedPageBreak/>
         <w:drawing>
-          <wp:inline distT="0" distB="0" distL="0" distR="0" wp14:anchorId="3FCD7A61" wp14:editId="10D46BE6">
-            <wp:extent cx="5731510" cy="7743190"/>
-            <wp:effectExtent l="0" t="0" r="0" b="3810"/>
-            <wp:docPr id="2" name="Picture 2" descr="Graphical user interface, application, table&#10;&#10;Description automatically generated"/>
+          <wp:inline distT="0" distB="0" distL="0" distR="0" wp14:anchorId="6D67D0EC" wp14:editId="2F334770">
+            <wp:extent cx="5731510" cy="3343910"/>
+            <wp:effectExtent l="0" t="0" r="0" b="0"/>
+            <wp:docPr id="8" name="Picture 8" descr="Graphical user interface&#10;&#10;Description automatically generated with medium confidence"/>
             <wp:cNvGraphicFramePr>
               <a:graphicFrameLocks xmlns:a="http://schemas.openxmlformats.org/drawingml/2006/main" noChangeAspect="1"/>
             </wp:cNvGraphicFramePr>
@@ -1109,11 +1245,11 @@
               <a:graphicData uri="http://schemas.openxmlformats.org/drawingml/2006/picture">
                 <pic:pic xmlns:pic="http://schemas.openxmlformats.org/drawingml/2006/picture">
                   <pic:nvPicPr>
-                    <pic:cNvPr id="2" name="Picture 2" descr="Graphical user interface, application, table&#10;&#10;Description automatically generated"/>
+                    <pic:cNvPr id="8" name="Picture 8" descr="Graphical user interface&#10;&#10;Description automatically generated with medium confidence"/>
                     <pic:cNvPicPr/>
                   </pic:nvPicPr>
                   <pic:blipFill>
-                    <a:blip r:embed="rId5" cstate="print">
+                    <a:blip r:embed="rId5">
                       <a:extLst>
                         <a:ext uri="{28A0092B-C50C-407E-A947-70E740481C1C}">
                           <a14:useLocalDpi xmlns:a14="http://schemas.microsoft.com/office/drawing/2010/main" val="0"/>
@@ -1127,7 +1263,7 @@
                   <pic:spPr>
                     <a:xfrm>
                       <a:off x="0" y="0"/>
-                      <a:ext cx="5731510" cy="7743190"/>
+                      <a:ext cx="5731510" cy="3343910"/>
                     </a:xfrm>
                     <a:prstGeom prst="rect">
                       <a:avLst/>
@@ -1142,84 +1278,56 @@
     </w:p>
     <w:p>
       <w:pPr>
+        <w:rPr>
+          <w:sz w:val="32"/>
+          <w:szCs w:val="32"/>
+          <w:lang w:val="en-GB"/>
+        </w:rPr>
+      </w:pPr>
+    </w:p>
+    <w:p>
+      <w:pPr>
         <w:pStyle w:val="ListParagraph"/>
-        <w:ind w:left="1440"/>
-        <w:rPr>
-          <w:sz w:val="32"/>
-          <w:szCs w:val="32"/>
-          <w:lang w:val="en-GB"/>
-        </w:rPr>
-      </w:pPr>
-    </w:p>
-    <w:p>
-      <w:pPr>
-        <w:rPr>
-          <w:lang w:val="en-GB"/>
-        </w:rPr>
-      </w:pPr>
-    </w:p>
-    <w:p>
-      <w:pPr>
-        <w:rPr>
-          <w:lang w:val="en-GB"/>
-        </w:rPr>
-      </w:pPr>
-    </w:p>
-    <w:p>
-      <w:pPr>
-        <w:rPr>
-          <w:lang w:val="en-GB"/>
-        </w:rPr>
-      </w:pPr>
-    </w:p>
-    <w:p>
-      <w:pPr>
-        <w:rPr>
-          <w:lang w:val="en-GB"/>
-        </w:rPr>
-      </w:pPr>
-    </w:p>
-    <w:p>
-      <w:pPr>
-        <w:rPr>
-          <w:b/>
-          <w:bCs/>
-          <w:lang w:val="en-GB"/>
-        </w:rPr>
-      </w:pPr>
-      <w:r>
-        <w:rPr>
-          <w:b/>
-          <w:bCs/>
-          <w:lang w:val="en-GB"/>
-        </w:rPr>
-        <w:lastRenderedPageBreak/>
-        <w:t>Architecture of the app:</w:t>
-      </w:r>
-    </w:p>
-    <w:p>
-      <w:pPr>
-        <w:rPr>
-          <w:lang w:val="en-GB"/>
-        </w:rPr>
-      </w:pPr>
-    </w:p>
-    <w:p>
-      <w:pPr>
-        <w:rPr>
+        <w:numPr>
+          <w:ilvl w:val="0"/>
+          <w:numId w:val="13"/>
+        </w:numPr>
+        <w:rPr>
+          <w:sz w:val="32"/>
+          <w:szCs w:val="32"/>
+          <w:lang w:val="en-GB"/>
+        </w:rPr>
+      </w:pPr>
+      <w:r>
+        <w:rPr>
+          <w:sz w:val="32"/>
+          <w:szCs w:val="32"/>
+          <w:lang w:val="en-GB"/>
+        </w:rPr>
+        <w:t>Teacher’s home page:</w:t>
+      </w:r>
+    </w:p>
+    <w:p>
+      <w:pPr>
+        <w:pStyle w:val="ListParagraph"/>
+        <w:rPr>
+          <w:sz w:val="32"/>
+          <w:szCs w:val="32"/>
           <w:lang w:val="en-GB"/>
         </w:rPr>
       </w:pPr>
       <w:r>
         <w:rPr>
           <w:noProof/>
+          <w:sz w:val="32"/>
+          <w:szCs w:val="32"/>
           <w:lang w:val="en-GB"/>
         </w:rPr>
         <w:drawing>
-          <wp:inline distT="0" distB="0" distL="0" distR="0" wp14:anchorId="04978F8C" wp14:editId="30082179">
-            <wp:extent cx="5731510" cy="4686300"/>
+          <wp:inline distT="0" distB="0" distL="0" distR="0" wp14:anchorId="14E6E100" wp14:editId="5DE36B5D">
+            <wp:extent cx="5731510" cy="3111500"/>
             <wp:effectExtent l="0" t="0" r="0" b="0"/>
-            <wp:docPr id="3" name="Picture 3" descr="Diagram&#10;&#10;Description automatically generated"/>
+            <wp:docPr id="7" name="Picture 7" descr="Timeline&#10;&#10;Description automatically generated"/>
             <wp:cNvGraphicFramePr>
               <a:graphicFrameLocks xmlns:a="http://schemas.openxmlformats.org/drawingml/2006/main" noChangeAspect="1"/>
             </wp:cNvGraphicFramePr>
@@ -1227,7 +1335,7 @@
               <a:graphicData uri="http://schemas.openxmlformats.org/drawingml/2006/picture">
                 <pic:pic xmlns:pic="http://schemas.openxmlformats.org/drawingml/2006/picture">
                   <pic:nvPicPr>
-                    <pic:cNvPr id="3" name="Picture 3" descr="Diagram&#10;&#10;Description automatically generated"/>
+                    <pic:cNvPr id="7" name="Picture 7" descr="Timeline&#10;&#10;Description automatically generated"/>
                     <pic:cNvPicPr/>
                   </pic:nvPicPr>
                   <pic:blipFill>
@@ -1245,7 +1353,7 @@
                   <pic:spPr>
                     <a:xfrm>
                       <a:off x="0" y="0"/>
-                      <a:ext cx="5731510" cy="4686300"/>
+                      <a:ext cx="5731510" cy="3111500"/>
                     </a:xfrm>
                     <a:prstGeom prst="rect">
                       <a:avLst/>
@@ -1257,6 +1365,1063 @@
           </wp:inline>
         </w:drawing>
       </w:r>
+    </w:p>
+    <w:p>
+      <w:pPr>
+        <w:rPr>
+          <w:sz w:val="32"/>
+          <w:szCs w:val="32"/>
+          <w:lang w:val="en-GB"/>
+        </w:rPr>
+      </w:pPr>
+      <w:r>
+        <w:rPr>
+          <w:noProof/>
+          <w:sz w:val="32"/>
+          <w:szCs w:val="32"/>
+          <w:lang w:val="en-GB"/>
+        </w:rPr>
+        <w:lastRenderedPageBreak/>
+        <mc:AlternateContent>
+          <mc:Choice Requires="wps">
+            <w:drawing>
+              <wp:anchor distT="0" distB="0" distL="114300" distR="114300" simplePos="0" relativeHeight="251659264" behindDoc="0" locked="0" layoutInCell="1" allowOverlap="1" wp14:anchorId="6FBBF7B6" wp14:editId="77D099DA">
+                <wp:simplePos x="0" y="0"/>
+                <wp:positionH relativeFrom="column">
+                  <wp:posOffset>1219200</wp:posOffset>
+                </wp:positionH>
+                <wp:positionV relativeFrom="paragraph">
+                  <wp:posOffset>-10884310</wp:posOffset>
+                </wp:positionV>
+                <wp:extent cx="1730477" cy="3677265"/>
+                <wp:effectExtent l="0" t="0" r="9525" b="19050"/>
+                <wp:wrapNone/>
+                <wp:docPr id="9" name="Rectangle 9"/>
+                <wp:cNvGraphicFramePr/>
+                <a:graphic xmlns:a="http://schemas.openxmlformats.org/drawingml/2006/main">
+                  <a:graphicData uri="http://schemas.microsoft.com/office/word/2010/wordprocessingShape">
+                    <wps:wsp>
+                      <wps:cNvSpPr/>
+                      <wps:spPr>
+                        <a:xfrm flipV="1">
+                          <a:off x="0" y="0"/>
+                          <a:ext cx="1730477" cy="3677265"/>
+                        </a:xfrm>
+                        <a:prstGeom prst="rect">
+                          <a:avLst/>
+                        </a:prstGeom>
+                      </wps:spPr>
+                      <wps:style>
+                        <a:lnRef idx="2">
+                          <a:schemeClr val="accent1">
+                            <a:shade val="50000"/>
+                          </a:schemeClr>
+                        </a:lnRef>
+                        <a:fillRef idx="1">
+                          <a:schemeClr val="accent1"/>
+                        </a:fillRef>
+                        <a:effectRef idx="0">
+                          <a:schemeClr val="accent1"/>
+                        </a:effectRef>
+                        <a:fontRef idx="minor">
+                          <a:schemeClr val="lt1"/>
+                        </a:fontRef>
+                      </wps:style>
+                      <wps:bodyPr rot="0" spcFirstLastPara="0" vertOverflow="overflow" horzOverflow="overflow" vert="horz" wrap="square" lIns="91440" tIns="45720" rIns="91440" bIns="45720" numCol="1" spcCol="0" rtlCol="0" fromWordArt="0" anchor="ctr" anchorCtr="0" forceAA="0" compatLnSpc="1">
+                        <a:prstTxWarp prst="textNoShape">
+                          <a:avLst/>
+                        </a:prstTxWarp>
+                        <a:noAutofit/>
+                      </wps:bodyPr>
+                    </wps:wsp>
+                  </a:graphicData>
+                </a:graphic>
+                <wp14:sizeRelH relativeFrom="margin">
+                  <wp14:pctWidth>0</wp14:pctWidth>
+                </wp14:sizeRelH>
+                <wp14:sizeRelV relativeFrom="margin">
+                  <wp14:pctHeight>0</wp14:pctHeight>
+                </wp14:sizeRelV>
+              </wp:anchor>
+            </w:drawing>
+          </mc:Choice>
+          <mc:Fallback>
+            <w:pict>
+              <v:rect w14:anchorId="1752AB05" id="Rectangle 9" o:spid="_x0000_s1026" style="position:absolute;margin-left:96pt;margin-top:-857.05pt;width:136.25pt;height:289.55pt;flip:y;z-index:251659264;visibility:visible;mso-wrap-style:square;mso-width-percent:0;mso-height-percent:0;mso-wrap-distance-left:9pt;mso-wrap-distance-top:0;mso-wrap-distance-right:9pt;mso-wrap-distance-bottom:0;mso-position-horizontal:absolute;mso-position-horizontal-relative:text;mso-position-vertical:absolute;mso-position-vertical-relative:text;mso-width-percent:0;mso-height-percent:0;mso-width-relative:margin;mso-height-relative:margin;v-text-anchor:middle" o:gfxdata="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" fillcolor="#4472c4 [3204]" strokecolor="#1f3763 [1604]" strokeweight="1pt"/>
+            </w:pict>
+          </mc:Fallback>
+        </mc:AlternateContent>
+      </w:r>
+    </w:p>
+    <w:p>
+      <w:pPr>
+        <w:pStyle w:val="ListParagraph"/>
+        <w:numPr>
+          <w:ilvl w:val="0"/>
+          <w:numId w:val="13"/>
+        </w:numPr>
+        <w:rPr>
+          <w:sz w:val="32"/>
+          <w:szCs w:val="32"/>
+          <w:lang w:val="en-GB"/>
+        </w:rPr>
+      </w:pPr>
+      <w:r>
+        <w:rPr>
+          <w:sz w:val="32"/>
+          <w:szCs w:val="32"/>
+          <w:lang w:val="en-GB"/>
+        </w:rPr>
+        <w:t>Student’s home page:</w:t>
+      </w:r>
+    </w:p>
+    <w:p>
+      <w:pPr>
+        <w:pStyle w:val="ListParagraph"/>
+        <w:rPr>
+          <w:sz w:val="32"/>
+          <w:szCs w:val="32"/>
+          <w:lang w:val="en-GB"/>
+        </w:rPr>
+      </w:pPr>
+      <w:r>
+        <w:rPr>
+          <w:b/>
+          <w:bCs/>
+          <w:noProof/>
+          <w:sz w:val="32"/>
+          <w:szCs w:val="32"/>
+          <w:lang w:val="fi-FI"/>
+        </w:rPr>
+        <w:drawing>
+          <wp:inline distT="0" distB="0" distL="0" distR="0" wp14:anchorId="00350B63" wp14:editId="52F5F84C">
+            <wp:extent cx="5731510" cy="2830195"/>
+            <wp:effectExtent l="0" t="0" r="0" b="1905"/>
+            <wp:docPr id="6" name="Picture 6" descr="Graphical user interface, text, application, email&#10;&#10;Description automatically generated"/>
+            <wp:cNvGraphicFramePr>
+              <a:graphicFrameLocks xmlns:a="http://schemas.openxmlformats.org/drawingml/2006/main" noChangeAspect="1"/>
+            </wp:cNvGraphicFramePr>
+            <a:graphic xmlns:a="http://schemas.openxmlformats.org/drawingml/2006/main">
+              <a:graphicData uri="http://schemas.openxmlformats.org/drawingml/2006/picture">
+                <pic:pic xmlns:pic="http://schemas.openxmlformats.org/drawingml/2006/picture">
+                  <pic:nvPicPr>
+                    <pic:cNvPr id="6" name="Picture 6" descr="Graphical user interface, text, application, email&#10;&#10;Description automatically generated"/>
+                    <pic:cNvPicPr/>
+                  </pic:nvPicPr>
+                  <pic:blipFill>
+                    <a:blip r:embed="rId7" cstate="print">
+                      <a:extLst>
+                        <a:ext uri="{28A0092B-C50C-407E-A947-70E740481C1C}">
+                          <a14:useLocalDpi xmlns:a14="http://schemas.microsoft.com/office/drawing/2010/main" val="0"/>
+                        </a:ext>
+                      </a:extLst>
+                    </a:blip>
+                    <a:stretch>
+                      <a:fillRect/>
+                    </a:stretch>
+                  </pic:blipFill>
+                  <pic:spPr>
+                    <a:xfrm>
+                      <a:off x="0" y="0"/>
+                      <a:ext cx="5731510" cy="2830195"/>
+                    </a:xfrm>
+                    <a:prstGeom prst="rect">
+                      <a:avLst/>
+                    </a:prstGeom>
+                  </pic:spPr>
+                </pic:pic>
+              </a:graphicData>
+            </a:graphic>
+          </wp:inline>
+        </w:drawing>
+      </w:r>
+    </w:p>
+    <w:p>
+      <w:pPr>
+        <w:rPr>
+          <w:rFonts w:ascii="Calibri" w:eastAsia="Times New Roman" w:hAnsi="Calibri" w:cs="Calibri"/>
+          <w:b/>
+          <w:bCs/>
+          <w:color w:val="000000"/>
+          <w:sz w:val="32"/>
+          <w:szCs w:val="32"/>
+          <w:shd w:val="clear" w:color="auto" w:fill="FFFFFF"/>
+          <w:lang w:val="fi-FI"/>
+        </w:rPr>
+      </w:pPr>
+      <w:r>
+        <w:rPr>
+          <w:rFonts w:ascii="Calibri" w:eastAsia="Times New Roman" w:hAnsi="Calibri" w:cs="Calibri"/>
+          <w:b/>
+          <w:bCs/>
+          <w:color w:val="000000"/>
+          <w:sz w:val="32"/>
+          <w:szCs w:val="32"/>
+          <w:shd w:val="clear" w:color="auto" w:fill="FFFFFF"/>
+          <w:lang w:val="fi-FI"/>
+        </w:rPr>
+        <w:t>A</w:t>
+      </w:r>
+      <w:r>
+        <w:rPr>
+          <w:rFonts w:ascii="Calibri" w:eastAsia="Times New Roman" w:hAnsi="Calibri" w:cs="Calibri"/>
+          <w:b/>
+          <w:bCs/>
+          <w:color w:val="000000"/>
+          <w:sz w:val="32"/>
+          <w:szCs w:val="32"/>
+          <w:shd w:val="clear" w:color="auto" w:fill="FFFFFF"/>
+        </w:rPr>
+        <w:t>rchitecture</w:t>
+      </w:r>
+      <w:r>
+        <w:rPr>
+          <w:rFonts w:ascii="Calibri" w:eastAsia="Times New Roman" w:hAnsi="Calibri" w:cs="Calibri"/>
+          <w:b/>
+          <w:bCs/>
+          <w:color w:val="000000"/>
+          <w:sz w:val="32"/>
+          <w:szCs w:val="32"/>
+          <w:shd w:val="clear" w:color="auto" w:fill="FFFFFF"/>
+          <w:lang w:val="fi-FI"/>
+        </w:rPr>
+        <w:t>:</w:t>
+      </w:r>
+    </w:p>
+    <w:p>
+      <w:pPr>
+        <w:rPr>
+          <w:rFonts w:ascii="Times New Roman" w:eastAsia="Times New Roman" w:hAnsi="Times New Roman" w:cs="Times New Roman"/>
+          <w:b/>
+          <w:bCs/>
+          <w:sz w:val="32"/>
+          <w:szCs w:val="32"/>
+          <w:lang w:val="fi-FI"/>
+        </w:rPr>
+      </w:pPr>
+    </w:p>
+    <w:p>
+      <w:pPr>
+        <w:rPr>
+          <w:b/>
+          <w:bCs/>
+          <w:sz w:val="32"/>
+          <w:szCs w:val="32"/>
+          <w:lang w:val="en-GB"/>
+        </w:rPr>
+      </w:pPr>
+    </w:p>
+    <w:p>
+      <w:pPr>
+        <w:rPr>
+          <w:b/>
+          <w:bCs/>
+          <w:sz w:val="32"/>
+          <w:szCs w:val="32"/>
+          <w:lang w:val="en-GB"/>
+        </w:rPr>
+      </w:pPr>
+      <w:r>
+        <w:rPr>
+          <w:noProof/>
+          <w:lang w:val="en-GB"/>
+        </w:rPr>
+        <w:drawing>
+          <wp:inline distT="0" distB="0" distL="0" distR="0" wp14:anchorId="65FBF662" wp14:editId="2C785AEF">
+            <wp:extent cx="4326194" cy="3537261"/>
+            <wp:effectExtent l="0" t="0" r="5080" b="0"/>
+            <wp:docPr id="3" name="Picture 3" descr="Diagram&#10;&#10;Description automatically generated"/>
+            <wp:cNvGraphicFramePr>
+              <a:graphicFrameLocks xmlns:a="http://schemas.openxmlformats.org/drawingml/2006/main" noChangeAspect="1"/>
+            </wp:cNvGraphicFramePr>
+            <a:graphic xmlns:a="http://schemas.openxmlformats.org/drawingml/2006/main">
+              <a:graphicData uri="http://schemas.openxmlformats.org/drawingml/2006/picture">
+                <pic:pic xmlns:pic="http://schemas.openxmlformats.org/drawingml/2006/picture">
+                  <pic:nvPicPr>
+                    <pic:cNvPr id="3" name="Picture 3" descr="Diagram&#10;&#10;Description automatically generated"/>
+                    <pic:cNvPicPr/>
+                  </pic:nvPicPr>
+                  <pic:blipFill>
+                    <a:blip r:embed="rId8" cstate="print">
+                      <a:extLst>
+                        <a:ext uri="{28A0092B-C50C-407E-A947-70E740481C1C}">
+                          <a14:useLocalDpi xmlns:a14="http://schemas.microsoft.com/office/drawing/2010/main" val="0"/>
+                        </a:ext>
+                      </a:extLst>
+                    </a:blip>
+                    <a:stretch>
+                      <a:fillRect/>
+                    </a:stretch>
+                  </pic:blipFill>
+                  <pic:spPr>
+                    <a:xfrm>
+                      <a:off x="0" y="0"/>
+                      <a:ext cx="4367960" cy="3571410"/>
+                    </a:xfrm>
+                    <a:prstGeom prst="rect">
+                      <a:avLst/>
+                    </a:prstGeom>
+                  </pic:spPr>
+                </pic:pic>
+              </a:graphicData>
+            </a:graphic>
+          </wp:inline>
+        </w:drawing>
+      </w:r>
+    </w:p>
+    <w:p>
+      <w:pPr>
+        <w:rPr>
+          <w:b/>
+          <w:bCs/>
+          <w:sz w:val="32"/>
+          <w:szCs w:val="32"/>
+          <w:lang w:val="en-GB"/>
+        </w:rPr>
+      </w:pPr>
+      <w:r>
+        <w:rPr>
+          <w:b/>
+          <w:bCs/>
+          <w:sz w:val="32"/>
+          <w:szCs w:val="32"/>
+          <w:lang w:val="en-GB"/>
+        </w:rPr>
+        <w:t>Database:</w:t>
+      </w:r>
+    </w:p>
+    <w:p>
+      <w:pPr>
+        <w:pStyle w:val="ListParagraph"/>
+        <w:numPr>
+          <w:ilvl w:val="0"/>
+          <w:numId w:val="13"/>
+        </w:numPr>
+        <w:rPr>
+          <w:sz w:val="32"/>
+          <w:szCs w:val="32"/>
+          <w:lang w:val="en-GB"/>
+        </w:rPr>
+      </w:pPr>
+      <w:r>
+        <w:rPr>
+          <w:sz w:val="32"/>
+          <w:szCs w:val="32"/>
+          <w:lang w:val="en-GB"/>
+        </w:rPr>
+        <w:t xml:space="preserve">There are </w:t>
+      </w:r>
+      <w:r>
+        <w:rPr>
+          <w:sz w:val="32"/>
+          <w:szCs w:val="32"/>
+          <w:lang w:val="en-GB"/>
+        </w:rPr>
+        <w:t>three</w:t>
+      </w:r>
+      <w:r>
+        <w:rPr>
+          <w:sz w:val="32"/>
+          <w:szCs w:val="32"/>
+          <w:lang w:val="en-GB"/>
+        </w:rPr>
+        <w:t xml:space="preserve"> tables</w:t>
+      </w:r>
+    </w:p>
+    <w:p>
+      <w:pPr>
+        <w:pStyle w:val="ListParagraph"/>
+        <w:numPr>
+          <w:ilvl w:val="0"/>
+          <w:numId w:val="13"/>
+        </w:numPr>
+        <w:rPr>
+          <w:sz w:val="32"/>
+          <w:szCs w:val="32"/>
+          <w:lang w:val="en-GB"/>
+        </w:rPr>
+      </w:pPr>
+      <w:r>
+        <w:rPr>
+          <w:sz w:val="32"/>
+          <w:szCs w:val="32"/>
+          <w:lang w:val="en-US"/>
+        </w:rPr>
+        <w:t>‘</w:t>
+      </w:r>
+      <w:proofErr w:type="spellStart"/>
+      <w:r>
+        <w:rPr>
+          <w:sz w:val="32"/>
+          <w:szCs w:val="32"/>
+          <w:lang w:val="en-US"/>
+        </w:rPr>
+        <w:t>U</w:t>
+      </w:r>
+      <w:r>
+        <w:rPr>
+          <w:sz w:val="32"/>
+          <w:szCs w:val="32"/>
+          <w:lang w:val="en-US"/>
+        </w:rPr>
+        <w:t>srinfo</w:t>
+      </w:r>
+      <w:proofErr w:type="spellEnd"/>
+      <w:r>
+        <w:rPr>
+          <w:sz w:val="32"/>
+          <w:szCs w:val="32"/>
+          <w:lang w:val="en-US"/>
+        </w:rPr>
+        <w:t>’ table</w:t>
+      </w:r>
+      <w:r>
+        <w:rPr>
+          <w:sz w:val="32"/>
+          <w:szCs w:val="32"/>
+          <w:lang w:val="en-US"/>
+        </w:rPr>
+        <w:t>:</w:t>
+      </w:r>
+      <w:r>
+        <w:rPr>
+          <w:sz w:val="32"/>
+          <w:szCs w:val="32"/>
+          <w:lang w:val="en-US"/>
+        </w:rPr>
+        <w:t xml:space="preserve"> store user’s sign information,</w:t>
+      </w:r>
+      <w:r>
+        <w:rPr>
+          <w:sz w:val="32"/>
+          <w:szCs w:val="32"/>
+          <w:lang w:val="en-US"/>
+        </w:rPr>
+        <w:t xml:space="preserve"> used for login verification and set local storage.</w:t>
+      </w:r>
+    </w:p>
+    <w:p>
+      <w:pPr>
+        <w:pStyle w:val="ListParagraph"/>
+        <w:numPr>
+          <w:ilvl w:val="0"/>
+          <w:numId w:val="13"/>
+        </w:numPr>
+        <w:rPr>
+          <w:sz w:val="32"/>
+          <w:szCs w:val="32"/>
+          <w:lang w:val="en-GB"/>
+        </w:rPr>
+      </w:pPr>
+      <w:r>
+        <w:rPr>
+          <w:sz w:val="32"/>
+          <w:szCs w:val="32"/>
+          <w:lang w:val="en-GB"/>
+        </w:rPr>
+        <w:lastRenderedPageBreak/>
+        <w:t>‘</w:t>
+      </w:r>
+      <w:proofErr w:type="spellStart"/>
+      <w:r>
+        <w:rPr>
+          <w:sz w:val="32"/>
+          <w:szCs w:val="32"/>
+          <w:lang w:val="en-GB"/>
+        </w:rPr>
+        <w:t>CourseInfo</w:t>
+      </w:r>
+      <w:proofErr w:type="spellEnd"/>
+      <w:r>
+        <w:rPr>
+          <w:sz w:val="32"/>
+          <w:szCs w:val="32"/>
+          <w:lang w:val="en-GB"/>
+        </w:rPr>
+        <w:t xml:space="preserve">’ </w:t>
+      </w:r>
+      <w:r>
+        <w:rPr>
+          <w:sz w:val="32"/>
+          <w:szCs w:val="32"/>
+          <w:lang w:val="en-GB"/>
+        </w:rPr>
+        <w:t>table:</w:t>
+      </w:r>
+      <w:r>
+        <w:rPr>
+          <w:sz w:val="32"/>
+          <w:szCs w:val="32"/>
+          <w:lang w:val="en-GB"/>
+        </w:rPr>
+        <w:t xml:space="preserve"> store course information created by </w:t>
+      </w:r>
+      <w:r>
+        <w:rPr>
+          <w:sz w:val="32"/>
+          <w:szCs w:val="32"/>
+          <w:lang w:val="en-GB"/>
+        </w:rPr>
+        <w:t xml:space="preserve">the </w:t>
+      </w:r>
+      <w:r>
+        <w:rPr>
+          <w:sz w:val="32"/>
+          <w:szCs w:val="32"/>
+          <w:lang w:val="en-GB"/>
+        </w:rPr>
+        <w:t xml:space="preserve">teacher, </w:t>
+      </w:r>
+      <w:r>
+        <w:rPr>
+          <w:sz w:val="32"/>
+          <w:szCs w:val="32"/>
+          <w:lang w:val="en-GB"/>
+        </w:rPr>
+        <w:t>used to set local storage for later use.</w:t>
+      </w:r>
+    </w:p>
+    <w:p>
+      <w:pPr>
+        <w:pStyle w:val="ListParagraph"/>
+        <w:numPr>
+          <w:ilvl w:val="0"/>
+          <w:numId w:val="13"/>
+        </w:numPr>
+        <w:rPr>
+          <w:sz w:val="32"/>
+          <w:szCs w:val="32"/>
+          <w:lang w:val="en-GB"/>
+        </w:rPr>
+      </w:pPr>
+      <w:r>
+        <w:rPr>
+          <w:sz w:val="32"/>
+          <w:szCs w:val="32"/>
+          <w:lang w:val="en-GB"/>
+        </w:rPr>
+        <w:t>‘</w:t>
+      </w:r>
+      <w:proofErr w:type="spellStart"/>
+      <w:r>
+        <w:rPr>
+          <w:sz w:val="32"/>
+          <w:szCs w:val="32"/>
+          <w:lang w:val="en-GB"/>
+        </w:rPr>
+        <w:t>Trafficlight</w:t>
+      </w:r>
+      <w:proofErr w:type="spellEnd"/>
+      <w:r>
+        <w:rPr>
+          <w:sz w:val="32"/>
+          <w:szCs w:val="32"/>
+          <w:lang w:val="en-GB"/>
+        </w:rPr>
+        <w:t xml:space="preserve">’ table: store students’ study progress </w:t>
+      </w:r>
+      <w:r>
+        <w:rPr>
+          <w:sz w:val="32"/>
+          <w:szCs w:val="32"/>
+          <w:lang w:val="en-GB"/>
+        </w:rPr>
+        <w:t>traffic light</w:t>
+      </w:r>
+      <w:r>
+        <w:rPr>
+          <w:sz w:val="32"/>
+          <w:szCs w:val="32"/>
+          <w:lang w:val="en-GB"/>
+        </w:rPr>
+        <w:t xml:space="preserve"> data, used to display on teachers’ and student’s </w:t>
+      </w:r>
+      <w:r>
+        <w:rPr>
+          <w:sz w:val="32"/>
+          <w:szCs w:val="32"/>
+          <w:lang w:val="en-GB"/>
+        </w:rPr>
+        <w:t>pages</w:t>
+      </w:r>
+      <w:r>
+        <w:rPr>
+          <w:sz w:val="32"/>
+          <w:szCs w:val="32"/>
+          <w:lang w:val="en-GB"/>
+        </w:rPr>
+        <w:t xml:space="preserve">, and when students mark a </w:t>
+      </w:r>
+      <w:r>
+        <w:rPr>
+          <w:sz w:val="32"/>
+          <w:szCs w:val="32"/>
+          <w:lang w:val="en-GB"/>
+        </w:rPr>
+        <w:t>traffic light,</w:t>
+      </w:r>
+      <w:r>
+        <w:rPr>
+          <w:sz w:val="32"/>
+          <w:szCs w:val="32"/>
+          <w:lang w:val="en-GB"/>
+        </w:rPr>
+        <w:t xml:space="preserve"> the data will update</w:t>
+      </w:r>
+      <w:r>
+        <w:rPr>
+          <w:sz w:val="32"/>
+          <w:szCs w:val="32"/>
+          <w:lang w:val="en-GB"/>
+        </w:rPr>
+        <w:t>; this</w:t>
+      </w:r>
+      <w:r>
+        <w:rPr>
+          <w:sz w:val="32"/>
+          <w:szCs w:val="32"/>
+          <w:lang w:val="en-GB"/>
+        </w:rPr>
+        <w:t xml:space="preserve"> </w:t>
+      </w:r>
+      <w:r>
+        <w:rPr>
+          <w:sz w:val="32"/>
+          <w:szCs w:val="32"/>
+          <w:lang w:val="en-GB"/>
+        </w:rPr>
+        <w:t>data in this table</w:t>
+      </w:r>
+      <w:r>
+        <w:rPr>
+          <w:sz w:val="32"/>
+          <w:szCs w:val="32"/>
+          <w:lang w:val="en-GB"/>
+        </w:rPr>
+        <w:t xml:space="preserve"> </w:t>
+      </w:r>
+      <w:r>
+        <w:rPr>
+          <w:sz w:val="32"/>
+          <w:szCs w:val="32"/>
+          <w:lang w:val="en-GB"/>
+        </w:rPr>
+        <w:t>will be</w:t>
+      </w:r>
+      <w:r>
+        <w:rPr>
+          <w:sz w:val="32"/>
+          <w:szCs w:val="32"/>
+          <w:lang w:val="en-GB"/>
+        </w:rPr>
+        <w:t xml:space="preserve"> created when the teacher </w:t>
+      </w:r>
+      <w:r>
+        <w:rPr>
+          <w:sz w:val="32"/>
+          <w:szCs w:val="32"/>
+          <w:lang w:val="en-GB"/>
+        </w:rPr>
+        <w:t>makes a course.</w:t>
+      </w:r>
+    </w:p>
+    <w:p>
+      <w:pPr>
+        <w:rPr>
+          <w:b/>
+          <w:bCs/>
+          <w:sz w:val="32"/>
+          <w:szCs w:val="32"/>
+          <w:lang w:val="en-GB"/>
+        </w:rPr>
+      </w:pPr>
+      <w:r>
+        <w:rPr>
+          <w:b/>
+          <w:bCs/>
+          <w:noProof/>
+          <w:sz w:val="32"/>
+          <w:szCs w:val="32"/>
+          <w:lang w:val="en-GB"/>
+        </w:rPr>
+        <w:drawing>
+          <wp:inline distT="0" distB="0" distL="0" distR="0" wp14:anchorId="6EEFA6CE" wp14:editId="7EF5978A">
+            <wp:extent cx="5731510" cy="3669030"/>
+            <wp:effectExtent l="0" t="0" r="0" b="1270"/>
+            <wp:docPr id="1" name="Picture 1" descr="Diagram&#10;&#10;Description automatically generated with low confidence"/>
+            <wp:cNvGraphicFramePr>
+              <a:graphicFrameLocks xmlns:a="http://schemas.openxmlformats.org/drawingml/2006/main" noChangeAspect="1"/>
+            </wp:cNvGraphicFramePr>
+            <a:graphic xmlns:a="http://schemas.openxmlformats.org/drawingml/2006/main">
+              <a:graphicData uri="http://schemas.openxmlformats.org/drawingml/2006/picture">
+                <pic:pic xmlns:pic="http://schemas.openxmlformats.org/drawingml/2006/picture">
+                  <pic:nvPicPr>
+                    <pic:cNvPr id="1" name="Picture 1" descr="Diagram&#10;&#10;Description automatically generated with low confidence"/>
+                    <pic:cNvPicPr/>
+                  </pic:nvPicPr>
+                  <pic:blipFill>
+                    <a:blip r:embed="rId9" cstate="print">
+                      <a:extLst>
+                        <a:ext uri="{28A0092B-C50C-407E-A947-70E740481C1C}">
+                          <a14:useLocalDpi xmlns:a14="http://schemas.microsoft.com/office/drawing/2010/main" val="0"/>
+                        </a:ext>
+                      </a:extLst>
+                    </a:blip>
+                    <a:stretch>
+                      <a:fillRect/>
+                    </a:stretch>
+                  </pic:blipFill>
+                  <pic:spPr>
+                    <a:xfrm>
+                      <a:off x="0" y="0"/>
+                      <a:ext cx="5731510" cy="3669030"/>
+                    </a:xfrm>
+                    <a:prstGeom prst="rect">
+                      <a:avLst/>
+                    </a:prstGeom>
+                  </pic:spPr>
+                </pic:pic>
+              </a:graphicData>
+            </a:graphic>
+          </wp:inline>
+        </w:drawing>
+      </w:r>
+    </w:p>
+    <w:p>
+      <w:pPr>
+        <w:rPr>
+          <w:b/>
+          <w:bCs/>
+          <w:sz w:val="32"/>
+          <w:szCs w:val="32"/>
+          <w:lang w:val="fi-FI"/>
+        </w:rPr>
+      </w:pPr>
+      <w:r>
+        <w:rPr>
+          <w:b/>
+          <w:bCs/>
+          <w:sz w:val="32"/>
+          <w:szCs w:val="32"/>
+          <w:lang w:val="en-GB"/>
+        </w:rPr>
+        <w:t>How to use</w:t>
+      </w:r>
+      <w:r>
+        <w:rPr>
+          <w:b/>
+          <w:bCs/>
+          <w:sz w:val="32"/>
+          <w:szCs w:val="32"/>
+          <w:lang w:val="fi-FI"/>
+        </w:rPr>
+        <w:t>:</w:t>
+      </w:r>
+    </w:p>
+    <w:p>
+      <w:pPr>
+        <w:pStyle w:val="ListParagraph"/>
+        <w:numPr>
+          <w:ilvl w:val="0"/>
+          <w:numId w:val="7"/>
+        </w:numPr>
+        <w:rPr>
+          <w:sz w:val="32"/>
+          <w:szCs w:val="32"/>
+          <w:lang w:val="en-US"/>
+        </w:rPr>
+      </w:pPr>
+      <w:r>
+        <w:rPr>
+          <w:sz w:val="32"/>
+          <w:szCs w:val="32"/>
+          <w:lang w:val="en-US"/>
+        </w:rPr>
+        <w:t xml:space="preserve">The web app </w:t>
+      </w:r>
+      <w:r>
+        <w:rPr>
+          <w:sz w:val="32"/>
+          <w:szCs w:val="32"/>
+          <w:lang w:val="en-US"/>
+        </w:rPr>
+        <w:t>is</w:t>
+      </w:r>
+      <w:r>
+        <w:rPr>
+          <w:sz w:val="32"/>
+          <w:szCs w:val="32"/>
+          <w:lang w:val="en-US"/>
+        </w:rPr>
+        <w:t xml:space="preserve"> pu</w:t>
+      </w:r>
+      <w:r>
+        <w:rPr>
+          <w:sz w:val="32"/>
+          <w:szCs w:val="32"/>
+          <w:lang w:val="en-US"/>
+        </w:rPr>
+        <w:t>blished on Heroku. The link:</w:t>
+      </w:r>
+    </w:p>
+    <w:p>
+      <w:pPr>
+        <w:pStyle w:val="ListParagraph"/>
+        <w:rPr>
+          <w:sz w:val="32"/>
+          <w:szCs w:val="32"/>
+          <w:lang w:val="en-US"/>
+        </w:rPr>
+      </w:pPr>
+      <w:r>
+        <w:rPr>
+          <w:sz w:val="32"/>
+          <w:szCs w:val="32"/>
+          <w:lang w:val="en-US"/>
+        </w:rPr>
+        <w:t>https://stark-ridge-06549.herokuapp.com/</w:t>
+      </w:r>
+    </w:p>
+    <w:p>
+      <w:pPr>
+        <w:pStyle w:val="ListParagraph"/>
+        <w:numPr>
+          <w:ilvl w:val="0"/>
+          <w:numId w:val="7"/>
+        </w:numPr>
+        <w:rPr>
+          <w:sz w:val="32"/>
+          <w:szCs w:val="32"/>
+          <w:lang w:val="en-US"/>
+        </w:rPr>
+      </w:pPr>
+      <w:r>
+        <w:rPr>
+          <w:sz w:val="32"/>
+          <w:szCs w:val="32"/>
+          <w:lang w:val="en-US"/>
+        </w:rPr>
+        <w:t>Create teacher</w:t>
+      </w:r>
+      <w:r>
+        <w:rPr>
+          <w:sz w:val="32"/>
+          <w:szCs w:val="32"/>
+          <w:lang w:val="en-US"/>
+        </w:rPr>
+        <w:t xml:space="preserve"> </w:t>
+      </w:r>
+      <w:r>
+        <w:rPr>
+          <w:sz w:val="32"/>
+          <w:szCs w:val="32"/>
+          <w:lang w:val="en-US"/>
+        </w:rPr>
+        <w:t>and student accounts</w:t>
+      </w:r>
+      <w:r>
+        <w:rPr>
+          <w:sz w:val="32"/>
+          <w:szCs w:val="32"/>
+          <w:lang w:val="en-US"/>
+        </w:rPr>
+        <w:t xml:space="preserve"> to test </w:t>
+      </w:r>
+      <w:r>
+        <w:rPr>
+          <w:sz w:val="32"/>
+          <w:szCs w:val="32"/>
+          <w:lang w:val="en-US"/>
+        </w:rPr>
+        <w:t>this WAPP's functions</w:t>
+      </w:r>
+      <w:r>
+        <w:rPr>
+          <w:sz w:val="32"/>
+          <w:szCs w:val="32"/>
+          <w:lang w:val="en-US"/>
+        </w:rPr>
+        <w:t>.</w:t>
+      </w:r>
+    </w:p>
+    <w:p>
+      <w:pPr>
+        <w:pStyle w:val="ListParagraph"/>
+        <w:numPr>
+          <w:ilvl w:val="0"/>
+          <w:numId w:val="7"/>
+        </w:numPr>
+        <w:rPr>
+          <w:sz w:val="32"/>
+          <w:szCs w:val="32"/>
+          <w:lang w:val="en-US"/>
+        </w:rPr>
+      </w:pPr>
+      <w:r>
+        <w:rPr>
+          <w:sz w:val="32"/>
+          <w:szCs w:val="32"/>
+          <w:lang w:val="en-US"/>
+        </w:rPr>
+        <w:t>Or you can test the system by using the following accounts:</w:t>
+      </w:r>
+    </w:p>
+    <w:p>
+      <w:pPr>
+        <w:pStyle w:val="ListParagraph"/>
+        <w:rPr>
+          <w:sz w:val="32"/>
+          <w:szCs w:val="32"/>
+          <w:lang w:val="en-US"/>
+        </w:rPr>
+      </w:pPr>
+      <w:r>
+        <w:rPr>
+          <w:sz w:val="32"/>
+          <w:szCs w:val="32"/>
+          <w:lang w:val="en-US"/>
+        </w:rPr>
+        <w:t xml:space="preserve">Teacher: </w:t>
+      </w:r>
+      <w:hyperlink r:id="rId10" w:history="1">
+        <w:r>
+          <w:rPr>
+            <w:rStyle w:val="Hyperlink"/>
+            <w:sz w:val="32"/>
+            <w:szCs w:val="32"/>
+            <w:lang w:val="en-US"/>
+          </w:rPr>
+          <w:t>anne1@gmail.com</w:t>
+        </w:r>
+      </w:hyperlink>
+      <w:r>
+        <w:rPr>
+          <w:sz w:val="32"/>
+          <w:szCs w:val="32"/>
+          <w:lang w:val="en-US"/>
+        </w:rPr>
+        <w:t xml:space="preserve">  psw:12345</w:t>
+      </w:r>
+    </w:p>
+    <w:p>
+      <w:pPr>
+        <w:pStyle w:val="ListParagraph"/>
+        <w:rPr>
+          <w:sz w:val="32"/>
+          <w:szCs w:val="32"/>
+          <w:lang w:val="en-US"/>
+        </w:rPr>
+      </w:pPr>
+      <w:r>
+        <w:rPr>
+          <w:sz w:val="32"/>
+          <w:szCs w:val="32"/>
+          <w:lang w:val="en-US"/>
+        </w:rPr>
+        <w:t xml:space="preserve">Student: </w:t>
+      </w:r>
+      <w:hyperlink r:id="rId11" w:history="1">
+        <w:r>
+          <w:rPr>
+            <w:rStyle w:val="Hyperlink"/>
+            <w:sz w:val="32"/>
+            <w:szCs w:val="32"/>
+            <w:lang w:val="en-US"/>
+          </w:rPr>
+          <w:t>bill42@gmail.com</w:t>
+        </w:r>
+      </w:hyperlink>
+      <w:r>
+        <w:rPr>
+          <w:sz w:val="32"/>
+          <w:szCs w:val="32"/>
+          <w:lang w:val="en-US"/>
+        </w:rPr>
+        <w:t xml:space="preserve">   psw:12345</w:t>
+      </w:r>
+    </w:p>
+    <w:p>
+      <w:pPr>
+        <w:rPr>
+          <w:sz w:val="32"/>
+          <w:szCs w:val="32"/>
+          <w:lang w:val="en-US"/>
+        </w:rPr>
+      </w:pPr>
+    </w:p>
+    <w:p>
+      <w:pPr>
+        <w:pStyle w:val="ListParagraph"/>
+        <w:rPr>
+          <w:sz w:val="32"/>
+          <w:szCs w:val="32"/>
+          <w:lang w:val="en-US"/>
+        </w:rPr>
+      </w:pPr>
+    </w:p>
+    <w:p>
+      <w:pPr>
+        <w:rPr>
+          <w:sz w:val="32"/>
+          <w:szCs w:val="32"/>
+          <w:lang w:val="en-GB"/>
+        </w:rPr>
+      </w:pPr>
+    </w:p>
+    <w:p>
+      <w:pPr>
+        <w:rPr>
+          <w:sz w:val="32"/>
+          <w:szCs w:val="32"/>
+          <w:lang w:val="en-GB"/>
+        </w:rPr>
+      </w:pPr>
+    </w:p>
+    <w:p>
+      <w:pPr>
+        <w:pStyle w:val="ListParagraph"/>
+        <w:ind w:left="1440"/>
+        <w:rPr>
+          <w:sz w:val="32"/>
+          <w:szCs w:val="32"/>
+          <w:lang w:val="en-GB"/>
+        </w:rPr>
+      </w:pPr>
+    </w:p>
+    <w:p>
+      <w:pPr>
+        <w:rPr>
+          <w:lang w:val="en-GB"/>
+        </w:rPr>
+      </w:pPr>
+    </w:p>
+    <w:p>
+      <w:pPr>
+        <w:rPr>
+          <w:lang w:val="en-GB"/>
+        </w:rPr>
+      </w:pPr>
+    </w:p>
+    <w:p>
+      <w:pPr>
+        <w:rPr>
+          <w:lang w:val="en-GB"/>
+        </w:rPr>
+      </w:pPr>
+    </w:p>
+    <w:p>
+      <w:pPr>
+        <w:rPr>
+          <w:lang w:val="en-GB"/>
+        </w:rPr>
+      </w:pPr>
+    </w:p>
+    <w:p>
+      <w:pPr>
+        <w:rPr>
+          <w:lang w:val="en-GB"/>
+        </w:rPr>
+      </w:pPr>
     </w:p>
     <w:p>
       <w:pPr>
@@ -1371,6 +2536,119 @@
     </w:lvl>
   </w:abstractNum>
   <w:abstractNum w:abstractNumId="1" w15:restartNumberingAfterBreak="0">
+    <w:nsid w:val="167F2CF5"/>
+    <w:multiLevelType w:val="hybridMultilevel"/>
+    <w:tmpl w:val="4274B176"/>
+    <w:lvl w:ilvl="0" w:tplc="08090001">
+      <w:start w:val="1"/>
+      <w:numFmt w:val="bullet"/>
+      <w:lvlText w:val=""/>
+      <w:lvlJc w:val="left"/>
+      <w:pPr>
+        <w:ind w:left="720" w:hanging="360"/>
+      </w:pPr>
+      <w:rPr>
+        <w:rFonts w:ascii="Symbol" w:hAnsi="Symbol" w:hint="default"/>
+      </w:rPr>
+    </w:lvl>
+    <w:lvl w:ilvl="1" w:tplc="08090003" w:tentative="1">
+      <w:start w:val="1"/>
+      <w:numFmt w:val="bullet"/>
+      <w:lvlText w:val="o"/>
+      <w:lvlJc w:val="left"/>
+      <w:pPr>
+        <w:ind w:left="1440" w:hanging="360"/>
+      </w:pPr>
+      <w:rPr>
+        <w:rFonts w:ascii="Courier New" w:hAnsi="Courier New" w:cs="Courier New" w:hint="default"/>
+      </w:rPr>
+    </w:lvl>
+    <w:lvl w:ilvl="2" w:tplc="08090005" w:tentative="1">
+      <w:start w:val="1"/>
+      <w:numFmt w:val="bullet"/>
+      <w:lvlText w:val=""/>
+      <w:lvlJc w:val="left"/>
+      <w:pPr>
+        <w:ind w:left="2160" w:hanging="360"/>
+      </w:pPr>
+      <w:rPr>
+        <w:rFonts w:ascii="Wingdings" w:hAnsi="Wingdings" w:hint="default"/>
+      </w:rPr>
+    </w:lvl>
+    <w:lvl w:ilvl="3" w:tplc="08090001" w:tentative="1">
+      <w:start w:val="1"/>
+      <w:numFmt w:val="bullet"/>
+      <w:lvlText w:val=""/>
+      <w:lvlJc w:val="left"/>
+      <w:pPr>
+        <w:ind w:left="2880" w:hanging="360"/>
+      </w:pPr>
+      <w:rPr>
+        <w:rFonts w:ascii="Symbol" w:hAnsi="Symbol" w:hint="default"/>
+      </w:rPr>
+    </w:lvl>
+    <w:lvl w:ilvl="4" w:tplc="08090003" w:tentative="1">
+      <w:start w:val="1"/>
+      <w:numFmt w:val="bullet"/>
+      <w:lvlText w:val="o"/>
+      <w:lvlJc w:val="left"/>
+      <w:pPr>
+        <w:ind w:left="3600" w:hanging="360"/>
+      </w:pPr>
+      <w:rPr>
+        <w:rFonts w:ascii="Courier New" w:hAnsi="Courier New" w:cs="Courier New" w:hint="default"/>
+      </w:rPr>
+    </w:lvl>
+    <w:lvl w:ilvl="5" w:tplc="08090005" w:tentative="1">
+      <w:start w:val="1"/>
+      <w:numFmt w:val="bullet"/>
+      <w:lvlText w:val=""/>
+      <w:lvlJc w:val="left"/>
+      <w:pPr>
+        <w:ind w:left="4320" w:hanging="360"/>
+      </w:pPr>
+      <w:rPr>
+        <w:rFonts w:ascii="Wingdings" w:hAnsi="Wingdings" w:hint="default"/>
+      </w:rPr>
+    </w:lvl>
+    <w:lvl w:ilvl="6" w:tplc="08090001" w:tentative="1">
+      <w:start w:val="1"/>
+      <w:numFmt w:val="bullet"/>
+      <w:lvlText w:val=""/>
+      <w:lvlJc w:val="left"/>
+      <w:pPr>
+        <w:ind w:left="5040" w:hanging="360"/>
+      </w:pPr>
+      <w:rPr>
+        <w:rFonts w:ascii="Symbol" w:hAnsi="Symbol" w:hint="default"/>
+      </w:rPr>
+    </w:lvl>
+    <w:lvl w:ilvl="7" w:tplc="08090003" w:tentative="1">
+      <w:start w:val="1"/>
+      <w:numFmt w:val="bullet"/>
+      <w:lvlText w:val="o"/>
+      <w:lvlJc w:val="left"/>
+      <w:pPr>
+        <w:ind w:left="5760" w:hanging="360"/>
+      </w:pPr>
+      <w:rPr>
+        <w:rFonts w:ascii="Courier New" w:hAnsi="Courier New" w:cs="Courier New" w:hint="default"/>
+      </w:rPr>
+    </w:lvl>
+    <w:lvl w:ilvl="8" w:tplc="08090005" w:tentative="1">
+      <w:start w:val="1"/>
+      <w:numFmt w:val="bullet"/>
+      <w:lvlText w:val=""/>
+      <w:lvlJc w:val="left"/>
+      <w:pPr>
+        <w:ind w:left="6480" w:hanging="360"/>
+      </w:pPr>
+      <w:rPr>
+        <w:rFonts w:ascii="Wingdings" w:hAnsi="Wingdings" w:hint="default"/>
+      </w:rPr>
+    </w:lvl>
+  </w:abstractNum>
+  <w:abstractNum w:abstractNumId="2" w15:restartNumberingAfterBreak="0">
     <w:nsid w:val="21F02F6B"/>
     <w:multiLevelType w:val="hybridMultilevel"/>
     <w:tmpl w:val="93D6DF74"/>
@@ -1456,7 +2734,7 @@
       </w:pPr>
     </w:lvl>
   </w:abstractNum>
-  <w:abstractNum w:abstractNumId="2" w15:restartNumberingAfterBreak="0">
+  <w:abstractNum w:abstractNumId="3" w15:restartNumberingAfterBreak="0">
     <w:nsid w:val="25F9739B"/>
     <w:multiLevelType w:val="hybridMultilevel"/>
     <w:tmpl w:val="31DC54A2"/>
@@ -1569,7 +2847,7 @@
       </w:rPr>
     </w:lvl>
   </w:abstractNum>
-  <w:abstractNum w:abstractNumId="3" w15:restartNumberingAfterBreak="0">
+  <w:abstractNum w:abstractNumId="4" w15:restartNumberingAfterBreak="0">
     <w:nsid w:val="26426FF0"/>
     <w:multiLevelType w:val="hybridMultilevel"/>
     <w:tmpl w:val="41C698A8"/>
@@ -1655,7 +2933,7 @@
       </w:pPr>
     </w:lvl>
   </w:abstractNum>
-  <w:abstractNum w:abstractNumId="4" w15:restartNumberingAfterBreak="0">
+  <w:abstractNum w:abstractNumId="5" w15:restartNumberingAfterBreak="0">
     <w:nsid w:val="3883426B"/>
     <w:multiLevelType w:val="hybridMultilevel"/>
     <w:tmpl w:val="886CF986"/>
@@ -1768,7 +3046,7 @@
       </w:rPr>
     </w:lvl>
   </w:abstractNum>
-  <w:abstractNum w:abstractNumId="5" w15:restartNumberingAfterBreak="0">
+  <w:abstractNum w:abstractNumId="6" w15:restartNumberingAfterBreak="0">
     <w:nsid w:val="4C66322C"/>
     <w:multiLevelType w:val="hybridMultilevel"/>
     <w:tmpl w:val="80F8158E"/>
@@ -1881,7 +3159,7 @@
       </w:rPr>
     </w:lvl>
   </w:abstractNum>
-  <w:abstractNum w:abstractNumId="6" w15:restartNumberingAfterBreak="0">
+  <w:abstractNum w:abstractNumId="7" w15:restartNumberingAfterBreak="0">
     <w:nsid w:val="5B010B02"/>
     <w:multiLevelType w:val="hybridMultilevel"/>
     <w:tmpl w:val="F4E0E244"/>
@@ -1967,7 +3245,7 @@
       </w:pPr>
     </w:lvl>
   </w:abstractNum>
-  <w:abstractNum w:abstractNumId="7" w15:restartNumberingAfterBreak="0">
+  <w:abstractNum w:abstractNumId="8" w15:restartNumberingAfterBreak="0">
     <w:nsid w:val="6AD94640"/>
     <w:multiLevelType w:val="hybridMultilevel"/>
     <w:tmpl w:val="A460A7E4"/>
@@ -2080,7 +3358,7 @@
       </w:rPr>
     </w:lvl>
   </w:abstractNum>
-  <w:abstractNum w:abstractNumId="8" w15:restartNumberingAfterBreak="0">
+  <w:abstractNum w:abstractNumId="9" w15:restartNumberingAfterBreak="0">
     <w:nsid w:val="6F6C4EEC"/>
     <w:multiLevelType w:val="hybridMultilevel"/>
     <w:tmpl w:val="5C04835C"/>
@@ -2193,7 +3471,7 @@
       </w:rPr>
     </w:lvl>
   </w:abstractNum>
-  <w:abstractNum w:abstractNumId="9" w15:restartNumberingAfterBreak="0">
+  <w:abstractNum w:abstractNumId="10" w15:restartNumberingAfterBreak="0">
     <w:nsid w:val="74E26223"/>
     <w:multiLevelType w:val="hybridMultilevel"/>
     <w:tmpl w:val="6448BC30"/>
@@ -2306,7 +3584,120 @@
       </w:rPr>
     </w:lvl>
   </w:abstractNum>
-  <w:abstractNum w:abstractNumId="10" w15:restartNumberingAfterBreak="0">
+  <w:abstractNum w:abstractNumId="11" w15:restartNumberingAfterBreak="0">
+    <w:nsid w:val="765434E5"/>
+    <w:multiLevelType w:val="hybridMultilevel"/>
+    <w:tmpl w:val="EAC29D82"/>
+    <w:lvl w:ilvl="0" w:tplc="08090001">
+      <w:start w:val="1"/>
+      <w:numFmt w:val="bullet"/>
+      <w:lvlText w:val=""/>
+      <w:lvlJc w:val="left"/>
+      <w:pPr>
+        <w:ind w:left="720" w:hanging="360"/>
+      </w:pPr>
+      <w:rPr>
+        <w:rFonts w:ascii="Symbol" w:hAnsi="Symbol" w:hint="default"/>
+      </w:rPr>
+    </w:lvl>
+    <w:lvl w:ilvl="1" w:tplc="08090003" w:tentative="1">
+      <w:start w:val="1"/>
+      <w:numFmt w:val="bullet"/>
+      <w:lvlText w:val="o"/>
+      <w:lvlJc w:val="left"/>
+      <w:pPr>
+        <w:ind w:left="1440" w:hanging="360"/>
+      </w:pPr>
+      <w:rPr>
+        <w:rFonts w:ascii="Courier New" w:hAnsi="Courier New" w:cs="Courier New" w:hint="default"/>
+      </w:rPr>
+    </w:lvl>
+    <w:lvl w:ilvl="2" w:tplc="08090005" w:tentative="1">
+      <w:start w:val="1"/>
+      <w:numFmt w:val="bullet"/>
+      <w:lvlText w:val=""/>
+      <w:lvlJc w:val="left"/>
+      <w:pPr>
+        <w:ind w:left="2160" w:hanging="360"/>
+      </w:pPr>
+      <w:rPr>
+        <w:rFonts w:ascii="Wingdings" w:hAnsi="Wingdings" w:hint="default"/>
+      </w:rPr>
+    </w:lvl>
+    <w:lvl w:ilvl="3" w:tplc="08090001" w:tentative="1">
+      <w:start w:val="1"/>
+      <w:numFmt w:val="bullet"/>
+      <w:lvlText w:val=""/>
+      <w:lvlJc w:val="left"/>
+      <w:pPr>
+        <w:ind w:left="2880" w:hanging="360"/>
+      </w:pPr>
+      <w:rPr>
+        <w:rFonts w:ascii="Symbol" w:hAnsi="Symbol" w:hint="default"/>
+      </w:rPr>
+    </w:lvl>
+    <w:lvl w:ilvl="4" w:tplc="08090003" w:tentative="1">
+      <w:start w:val="1"/>
+      <w:numFmt w:val="bullet"/>
+      <w:lvlText w:val="o"/>
+      <w:lvlJc w:val="left"/>
+      <w:pPr>
+        <w:ind w:left="3600" w:hanging="360"/>
+      </w:pPr>
+      <w:rPr>
+        <w:rFonts w:ascii="Courier New" w:hAnsi="Courier New" w:cs="Courier New" w:hint="default"/>
+      </w:rPr>
+    </w:lvl>
+    <w:lvl w:ilvl="5" w:tplc="08090005" w:tentative="1">
+      <w:start w:val="1"/>
+      <w:numFmt w:val="bullet"/>
+      <w:lvlText w:val=""/>
+      <w:lvlJc w:val="left"/>
+      <w:pPr>
+        <w:ind w:left="4320" w:hanging="360"/>
+      </w:pPr>
+      <w:rPr>
+        <w:rFonts w:ascii="Wingdings" w:hAnsi="Wingdings" w:hint="default"/>
+      </w:rPr>
+    </w:lvl>
+    <w:lvl w:ilvl="6" w:tplc="08090001" w:tentative="1">
+      <w:start w:val="1"/>
+      <w:numFmt w:val="bullet"/>
+      <w:lvlText w:val=""/>
+      <w:lvlJc w:val="left"/>
+      <w:pPr>
+        <w:ind w:left="5040" w:hanging="360"/>
+      </w:pPr>
+      <w:rPr>
+        <w:rFonts w:ascii="Symbol" w:hAnsi="Symbol" w:hint="default"/>
+      </w:rPr>
+    </w:lvl>
+    <w:lvl w:ilvl="7" w:tplc="08090003" w:tentative="1">
+      <w:start w:val="1"/>
+      <w:numFmt w:val="bullet"/>
+      <w:lvlText w:val="o"/>
+      <w:lvlJc w:val="left"/>
+      <w:pPr>
+        <w:ind w:left="5760" w:hanging="360"/>
+      </w:pPr>
+      <w:rPr>
+        <w:rFonts w:ascii="Courier New" w:hAnsi="Courier New" w:cs="Courier New" w:hint="default"/>
+      </w:rPr>
+    </w:lvl>
+    <w:lvl w:ilvl="8" w:tplc="08090005" w:tentative="1">
+      <w:start w:val="1"/>
+      <w:numFmt w:val="bullet"/>
+      <w:lvlText w:val=""/>
+      <w:lvlJc w:val="left"/>
+      <w:pPr>
+        <w:ind w:left="6480" w:hanging="360"/>
+      </w:pPr>
+      <w:rPr>
+        <w:rFonts w:ascii="Wingdings" w:hAnsi="Wingdings" w:hint="default"/>
+      </w:rPr>
+    </w:lvl>
+  </w:abstractNum>
+  <w:abstractNum w:abstractNumId="12" w15:restartNumberingAfterBreak="0">
     <w:nsid w:val="7A4168E1"/>
     <w:multiLevelType w:val="hybridMultilevel"/>
     <w:tmpl w:val="84926D98"/>
@@ -2393,37 +3784,43 @@
     </w:lvl>
   </w:abstractNum>
   <w:num w:numId="1" w16cid:durableId="1830051460">
-    <w:abstractNumId w:val="4"/>
+    <w:abstractNumId w:val="5"/>
   </w:num>
   <w:num w:numId="2" w16cid:durableId="357464616">
-    <w:abstractNumId w:val="2"/>
+    <w:abstractNumId w:val="3"/>
   </w:num>
   <w:num w:numId="3" w16cid:durableId="321665104">
     <w:abstractNumId w:val="0"/>
   </w:num>
   <w:num w:numId="4" w16cid:durableId="1610699683">
-    <w:abstractNumId w:val="5"/>
+    <w:abstractNumId w:val="6"/>
   </w:num>
   <w:num w:numId="5" w16cid:durableId="1657562428">
+    <w:abstractNumId w:val="12"/>
+  </w:num>
+  <w:num w:numId="6" w16cid:durableId="1952734968">
+    <w:abstractNumId w:val="4"/>
+  </w:num>
+  <w:num w:numId="7" w16cid:durableId="213083171">
+    <w:abstractNumId w:val="9"/>
+  </w:num>
+  <w:num w:numId="8" w16cid:durableId="650448830">
+    <w:abstractNumId w:val="2"/>
+  </w:num>
+  <w:num w:numId="9" w16cid:durableId="1868907984">
     <w:abstractNumId w:val="10"/>
   </w:num>
-  <w:num w:numId="6" w16cid:durableId="1952734968">
-    <w:abstractNumId w:val="3"/>
-  </w:num>
-  <w:num w:numId="7" w16cid:durableId="213083171">
+  <w:num w:numId="10" w16cid:durableId="186145810">
     <w:abstractNumId w:val="8"/>
   </w:num>
-  <w:num w:numId="8" w16cid:durableId="650448830">
-    <w:abstractNumId w:val="1"/>
-  </w:num>
-  <w:num w:numId="9" w16cid:durableId="1868907984">
-    <w:abstractNumId w:val="9"/>
-  </w:num>
-  <w:num w:numId="10" w16cid:durableId="186145810">
+  <w:num w:numId="11" w16cid:durableId="1189880279">
     <w:abstractNumId w:val="7"/>
   </w:num>
-  <w:num w:numId="11" w16cid:durableId="1189880279">
-    <w:abstractNumId w:val="6"/>
+  <w:num w:numId="12" w16cid:durableId="1067142235">
+    <w:abstractNumId w:val="11"/>
+  </w:num>
+  <w:num w:numId="13" w16cid:durableId="2130081296">
+    <w:abstractNumId w:val="1"/>
   </w:num>
 </w:numbering>
 </file>
@@ -2861,6 +4258,29 @@
       <w:contextualSpacing/>
     </w:pPr>
   </w:style>
+  <w:style w:type="character" w:styleId="Hyperlink">
+    <w:name w:val="Hyperlink"/>
+    <w:basedOn w:val="DefaultParagraphFont"/>
+    <w:uiPriority w:val="99"/>
+    <w:unhideWhenUsed/>
+    <w:rsid w:val="0044565B"/>
+    <w:rPr>
+      <w:color w:val="0563C1" w:themeColor="hyperlink"/>
+      <w:u w:val="single"/>
+    </w:rPr>
+  </w:style>
+  <w:style w:type="character" w:styleId="UnresolvedMention">
+    <w:name w:val="Unresolved Mention"/>
+    <w:basedOn w:val="DefaultParagraphFont"/>
+    <w:uiPriority w:val="99"/>
+    <w:semiHidden/>
+    <w:unhideWhenUsed/>
+    <w:rsid w:val="0044565B"/>
+    <w:rPr>
+      <w:color w:val="605E5C"/>
+      <w:shd w:val="clear" w:color="auto" w:fill="E1DFDD"/>
+    </w:rPr>
+  </w:style>
 </w:styles>
 </file>
 

</xml_diff>